<commit_message>
Update Ram Mohan Kotni-Java-FullStack Lead.docx
check in
</commit_message>
<xml_diff>
--- a/Resume/Ram Mohan Kotni-Java-FullStack Lead.docx
+++ b/Resume/Ram Mohan Kotni-Java-FullStack Lead.docx
@@ -396,7 +396,29 @@
           <w:sz w:val="20"/>
           <w:szCs w:val="20"/>
         </w:rPr>
-        <w:t>16 years of experience</w:t>
+        <w:t>1</w:t>
+      </w:r>
+      <w:r>
+        <w:rPr>
+          <w:rFonts w:ascii="Verdana" w:hAnsi="Verdana" w:cs="Arial"/>
+          <w:b/>
+          <w:bCs/>
+          <w:color w:val="000000" w:themeColor="text1"/>
+          <w:sz w:val="20"/>
+          <w:szCs w:val="20"/>
+        </w:rPr>
+        <w:t>7</w:t>
+      </w:r>
+      <w:r>
+        <w:rPr>
+          <w:rFonts w:ascii="Verdana" w:hAnsi="Verdana" w:cs="Arial"/>
+          <w:b/>
+          <w:bCs/>
+          <w:color w:val="000000" w:themeColor="text1"/>
+          <w:sz w:val="20"/>
+          <w:szCs w:val="20"/>
+        </w:rPr>
+        <w:t xml:space="preserve"> years of experience</w:t>
       </w:r>
       <w:r>
         <w:rPr>
@@ -726,7 +748,25 @@
           <w:sz w:val="20"/>
           <w:szCs w:val="20"/>
         </w:rPr>
-        <w:t xml:space="preserve"> with 16 years of proven experience in designing, developing, and optimizing complex software systems. I specialize in leveraging </w:t>
+        <w:t xml:space="preserve"> with 1</w:t>
+      </w:r>
+      <w:r>
+        <w:rPr>
+          <w:rFonts w:ascii="Verdana" w:hAnsi="Verdana" w:cs="Arial"/>
+          <w:color w:val="000000" w:themeColor="text1"/>
+          <w:sz w:val="20"/>
+          <w:szCs w:val="20"/>
+        </w:rPr>
+        <w:t>7</w:t>
+      </w:r>
+      <w:r>
+        <w:rPr>
+          <w:rFonts w:ascii="Verdana" w:hAnsi="Verdana" w:cs="Arial"/>
+          <w:color w:val="000000" w:themeColor="text1"/>
+          <w:sz w:val="20"/>
+          <w:szCs w:val="20"/>
+        </w:rPr>
+        <w:t xml:space="preserve"> years of proven experience in designing, developing, and optimizing complex software systems. I specialize in leveraging </w:t>
       </w:r>
       <w:r>
         <w:rPr>
@@ -2378,43 +2418,7 @@
           <w:sz w:val="20"/>
           <w:szCs w:val="20"/>
         </w:rPr>
-        <w:t>Refactored and integrated common code for 10+ entities (</w:t>
-      </w:r>
-      <w:r>
-        <w:rPr>
-          <w:rFonts w:ascii="Verdana" w:eastAsia="Verdana" w:hAnsi="Verdana" w:cs="Verdana"/>
-          <w:color w:val="000000" w:themeColor="text1"/>
-          <w:sz w:val="20"/>
-          <w:szCs w:val="20"/>
-        </w:rPr>
-        <w:t>Breaker Switch</w:t>
-      </w:r>
-      <w:r>
-        <w:rPr>
-          <w:rFonts w:ascii="Verdana" w:eastAsia="Verdana" w:hAnsi="Verdana" w:cs="Verdana"/>
-          <w:color w:val="000000" w:themeColor="text1"/>
-          <w:sz w:val="20"/>
-          <w:szCs w:val="20"/>
-        </w:rPr>
-        <w:t xml:space="preserve">, Generators, Lines, </w:t>
-      </w:r>
-      <w:r>
-        <w:rPr>
-          <w:rFonts w:ascii="Verdana" w:eastAsia="Verdana" w:hAnsi="Verdana" w:cs="Verdana"/>
-          <w:color w:val="000000" w:themeColor="text1"/>
-          <w:sz w:val="20"/>
-          <w:szCs w:val="20"/>
-        </w:rPr>
-        <w:t>Load Resources</w:t>
-      </w:r>
-      <w:r>
-        <w:rPr>
-          <w:rFonts w:ascii="Verdana" w:eastAsia="Verdana" w:hAnsi="Verdana" w:cs="Verdana"/>
-          <w:color w:val="000000" w:themeColor="text1"/>
-          <w:sz w:val="20"/>
-          <w:szCs w:val="20"/>
-        </w:rPr>
-        <w:t>, etc.), improving code reusability and reducing redundancy by 30%.</w:t>
+        <w:t>Refactored and integrated common code for 10+ entities (Breaker Switch, Generators, Lines, Load Resources, etc.), improving code reusability and reducing redundancy by 30%.</w:t>
       </w:r>
     </w:p>
     <w:p>
@@ -2606,25 +2610,7 @@
           <w:sz w:val="20"/>
           <w:szCs w:val="20"/>
         </w:rPr>
-        <w:t xml:space="preserve">Investigated and resolved file attachment issues, identifying limitations in the Lastline API for unsupported file types </w:t>
-      </w:r>
-      <w:r>
-        <w:rPr>
-          <w:rFonts w:ascii="Verdana" w:eastAsia="Verdana" w:hAnsi="Verdana" w:cs="Verdana"/>
-          <w:color w:val="000000" w:themeColor="text1"/>
-          <w:sz w:val="20"/>
-          <w:szCs w:val="20"/>
-        </w:rPr>
-        <w:t>like. dyr</w:t>
-      </w:r>
-      <w:r>
-        <w:rPr>
-          <w:rFonts w:ascii="Verdana" w:eastAsia="Verdana" w:hAnsi="Verdana" w:cs="Verdana"/>
-          <w:color w:val="000000" w:themeColor="text1"/>
-          <w:sz w:val="20"/>
-          <w:szCs w:val="20"/>
-        </w:rPr>
-        <w:t>, improving file handling efficiency by 20%.</w:t>
+        <w:t>Investigated and resolved file attachment issues, identifying limitations in the Lastline API for unsupported file types like. dyr, improving file handling efficiency by 20%.</w:t>
       </w:r>
       <w:r>
         <w:rPr>
@@ -5868,29 +5854,7 @@
           <w:sz w:val="20"/>
           <w:szCs w:val="20"/>
         </w:rPr>
-        <w:t xml:space="preserve">, enabling advanced file operations and mimicking </w:t>
-      </w:r>
-      <w:proofErr w:type="spellStart"/>
-      <w:r>
-        <w:rPr>
-          <w:rStyle w:val="normaltextrun"/>
-          <w:rFonts w:ascii="Verdana" w:eastAsia="Arial" w:hAnsi="Verdana" w:cs="Arial"/>
-          <w:color w:val="000000" w:themeColor="text1"/>
-          <w:sz w:val="20"/>
-          <w:szCs w:val="20"/>
-        </w:rPr>
-        <w:t>Agile’s</w:t>
-      </w:r>
-      <w:proofErr w:type="spellEnd"/>
-      <w:r>
-        <w:rPr>
-          <w:rStyle w:val="normaltextrun"/>
-          <w:rFonts w:ascii="Verdana" w:eastAsia="Arial" w:hAnsi="Verdana" w:cs="Arial"/>
-          <w:color w:val="000000" w:themeColor="text1"/>
-          <w:sz w:val="20"/>
-          <w:szCs w:val="20"/>
-        </w:rPr>
-        <w:t xml:space="preserve"> OOTB features, improving user experience by 20%.</w:t>
+        <w:t>, enabling advanced file operations and mimicking Agile’s OOTB features, improving user experience by 20%.</w:t>
       </w:r>
     </w:p>
     <w:p>
@@ -9182,6 +9146,7 @@
   <w:style w:type="character" w:default="1" w:styleId="DefaultParagraphFont">
     <w:name w:val="Default Paragraph Font"/>
     <w:uiPriority w:val="1"/>
+    <w:semiHidden/>
     <w:unhideWhenUsed/>
   </w:style>
   <w:style w:type="table" w:default="1" w:styleId="TableNormal">

</xml_diff>